<commit_message>
added server unit tests
</commit_message>
<xml_diff>
--- a/doc/tutorials/testing/server node.docx
+++ b/doc/tutorials/testing/server node.docx
@@ -3,118 +3,224 @@
 <w:document xmlns:wpc="http://schemas.microsoft.com/office/word/2010/wordprocessingCanvas" xmlns:cx="http://schemas.microsoft.com/office/drawing/2014/chartex" xmlns:cx1="http://schemas.microsoft.com/office/drawing/2015/9/8/chartex" xmlns:cx2="http://schemas.microsoft.com/office/drawing/2015/10/21/chartex" xmlns:mc="http://schemas.openxmlformats.org/markup-compatibility/2006" xmlns:o="urn:schemas-microsoft-com:office:office" xmlns:r="http://schemas.openxmlformats.org/officeDocument/2006/relationships" xmlns:m="http://schemas.openxmlformats.org/officeDocument/2006/math" xmlns:v="urn:schemas-microsoft-com:vml" xmlns:wp14="http://schemas.microsoft.com/office/word/2010/wordprocessingDrawing" xmlns:wp="http://schemas.openxmlformats.org/drawingml/2006/wordprocessingDrawing" xmlns:w10="urn:schemas-microsoft-com:office:word" xmlns:w="http://schemas.openxmlformats.org/wordprocessingml/2006/main" xmlns:w14="http://schemas.microsoft.com/office/word/2010/wordml" xmlns:w15="http://schemas.microsoft.com/office/word/2012/wordml" xmlns:w16se="http://schemas.microsoft.com/office/word/2015/wordml/symex" xmlns:wpg="http://schemas.microsoft.com/office/word/2010/wordprocessingGroup" xmlns:wpi="http://schemas.microsoft.com/office/word/2010/wordprocessingInk" xmlns:wne="http://schemas.microsoft.com/office/word/2006/wordml" xmlns:wps="http://schemas.microsoft.com/office/word/2010/wordprocessingShape" mc:Ignorable="w14 w15 w16se wp14">
   <w:body>
     <w:p>
-      <w:pPr>
-        <w:shd w:val="clear" w:color="auto" w:fill="F7F7F7"/>
-        <w:tabs>
-          <w:tab w:val="left" w:pos="916"/>
-          <w:tab w:val="left" w:pos="1832"/>
-          <w:tab w:val="left" w:pos="2748"/>
-          <w:tab w:val="left" w:pos="3664"/>
-          <w:tab w:val="left" w:pos="4580"/>
-          <w:tab w:val="left" w:pos="5496"/>
-          <w:tab w:val="left" w:pos="6412"/>
-          <w:tab w:val="left" w:pos="7328"/>
-          <w:tab w:val="left" w:pos="8244"/>
-          <w:tab w:val="left" w:pos="9160"/>
-          <w:tab w:val="left" w:pos="10076"/>
-          <w:tab w:val="left" w:pos="10992"/>
-          <w:tab w:val="left" w:pos="11908"/>
-          <w:tab w:val="left" w:pos="12824"/>
-          <w:tab w:val="left" w:pos="13740"/>
-          <w:tab w:val="left" w:pos="14656"/>
-        </w:tabs>
-        <w:spacing w:after="0" w:line="240" w:lineRule="auto"/>
-        <w:rPr>
-          <w:rFonts w:ascii="Consolas" w:eastAsia="Times New Roman" w:hAnsi="Consolas" w:cs="Courier New"/>
-          <w:color w:val="333333"/>
-          <w:sz w:val="20"/>
-          <w:szCs w:val="20"/>
-        </w:rPr>
-      </w:pPr>
-      <w:hyperlink r:id="rId4" w:history="1">
-        <w:r>
-          <w:rPr>
-            <w:rStyle w:val="Hyperlink"/>
-            <w:rFonts w:ascii="Consolas" w:eastAsia="Times New Roman" w:hAnsi="Consolas" w:cs="Courier New"/>
-            <w:sz w:val="20"/>
-            <w:szCs w:val="20"/>
-          </w:rPr>
-          <w:t>https://github.com/mhevery/jasmine-node</w:t>
-        </w:r>
-      </w:hyperlink>
+      <w:r>
+        <w:fldChar w:fldCharType="begin"/>
+      </w:r>
+      <w:r>
+        <w:instrText xml:space="preserve"> HYPERLINK "</w:instrText>
+      </w:r>
+      <w:r>
+        <w:instrText>https://www.npmjs.com/package/grunt-jasmine-nodejs</w:instrText>
+      </w:r>
+      <w:r>
+        <w:instrText xml:space="preserve">" </w:instrText>
+      </w:r>
+      <w:r>
+        <w:fldChar w:fldCharType="separate"/>
+      </w:r>
+      <w:r>
+        <w:rPr>
+          <w:rStyle w:val="Hyperlink"/>
+        </w:rPr>
+        <w:t>https://www.npmjs.com/package/grunt-jasmine-nodejs</w:t>
+      </w:r>
+      <w:r>
+        <w:fldChar w:fldCharType="end"/>
+      </w:r>
+    </w:p>
+    <w:p>
+      <w:r>
+        <w:t xml:space="preserve">install </w:t>
+      </w:r>
     </w:p>
     <w:p>
       <w:pPr>
-        <w:shd w:val="clear" w:color="auto" w:fill="F7F7F7"/>
-        <w:tabs>
-          <w:tab w:val="left" w:pos="916"/>
-          <w:tab w:val="left" w:pos="1832"/>
-          <w:tab w:val="left" w:pos="2748"/>
-          <w:tab w:val="left" w:pos="3664"/>
-          <w:tab w:val="left" w:pos="4580"/>
-          <w:tab w:val="left" w:pos="5496"/>
-          <w:tab w:val="left" w:pos="6412"/>
-          <w:tab w:val="left" w:pos="7328"/>
-          <w:tab w:val="left" w:pos="8244"/>
-          <w:tab w:val="left" w:pos="9160"/>
-          <w:tab w:val="left" w:pos="10076"/>
-          <w:tab w:val="left" w:pos="10992"/>
-          <w:tab w:val="left" w:pos="11908"/>
-          <w:tab w:val="left" w:pos="12824"/>
-          <w:tab w:val="left" w:pos="13740"/>
-          <w:tab w:val="left" w:pos="14656"/>
-        </w:tabs>
-        <w:spacing w:after="0" w:line="240" w:lineRule="auto"/>
-        <w:rPr>
-          <w:rFonts w:ascii="Consolas" w:eastAsia="Times New Roman" w:hAnsi="Consolas" w:cs="Courier New"/>
-          <w:color w:val="333333"/>
-          <w:sz w:val="20"/>
-          <w:szCs w:val="20"/>
+        <w:rPr>
+          <w:rFonts w:ascii="Courier New" w:hAnsi="Courier New" w:cs="Courier New"/>
+          <w:color w:val="000000"/>
+          <w:spacing w:val="-7"/>
+          <w:shd w:val="clear" w:color="auto" w:fill="F0F0F0"/>
+        </w:rPr>
+      </w:pPr>
+      <w:proofErr w:type="spellStart"/>
+      <w:r>
+        <w:rPr>
+          <w:rFonts w:ascii="Courier New" w:hAnsi="Courier New" w:cs="Courier New"/>
+          <w:color w:val="000000"/>
+          <w:spacing w:val="-7"/>
+          <w:shd w:val="clear" w:color="auto" w:fill="F0F0F0"/>
+        </w:rPr>
+        <w:t>npm</w:t>
+      </w:r>
+      <w:proofErr w:type="spellEnd"/>
+      <w:r>
+        <w:rPr>
+          <w:rFonts w:ascii="Courier New" w:hAnsi="Courier New" w:cs="Courier New"/>
+          <w:color w:val="000000"/>
+          <w:spacing w:val="-7"/>
+          <w:shd w:val="clear" w:color="auto" w:fill="F0F0F0"/>
+        </w:rPr>
+        <w:t> </w:t>
+      </w:r>
+      <w:proofErr w:type="spellStart"/>
+      <w:r>
+        <w:rPr>
+          <w:rFonts w:ascii="Courier New" w:hAnsi="Courier New" w:cs="Courier New"/>
+          <w:color w:val="000000"/>
+          <w:spacing w:val="-7"/>
+          <w:shd w:val="clear" w:color="auto" w:fill="F0F0F0"/>
+        </w:rPr>
+        <w:t>i</w:t>
+      </w:r>
+      <w:proofErr w:type="spellEnd"/>
+      <w:r>
+        <w:rPr>
+          <w:rFonts w:ascii="Courier New" w:hAnsi="Courier New" w:cs="Courier New"/>
+          <w:color w:val="000000"/>
+          <w:spacing w:val="-7"/>
+          <w:shd w:val="clear" w:color="auto" w:fill="F0F0F0"/>
+        </w:rPr>
+        <w:t> grunt-jasmine-</w:t>
+      </w:r>
+      <w:proofErr w:type="spellStart"/>
+      <w:r>
+        <w:rPr>
+          <w:rFonts w:ascii="Courier New" w:hAnsi="Courier New" w:cs="Courier New"/>
+          <w:color w:val="000000"/>
+          <w:spacing w:val="-7"/>
+          <w:shd w:val="clear" w:color="auto" w:fill="F0F0F0"/>
+        </w:rPr>
+        <w:t>nodejs</w:t>
+      </w:r>
+      <w:proofErr w:type="spellEnd"/>
+      <w:r>
+        <w:rPr>
+          <w:rFonts w:ascii="Courier New" w:hAnsi="Courier New" w:cs="Courier New"/>
+          <w:color w:val="000000"/>
+          <w:spacing w:val="-7"/>
+          <w:shd w:val="clear" w:color="auto" w:fill="F0F0F0"/>
+        </w:rPr>
+        <w:t> --save-dev</w:t>
+      </w:r>
+    </w:p>
+    <w:p>
+      <w:pPr>
+        <w:rPr>
+          <w:rFonts w:ascii="Courier New" w:hAnsi="Courier New" w:cs="Courier New"/>
+          <w:color w:val="000000"/>
+          <w:spacing w:val="-7"/>
+          <w:shd w:val="clear" w:color="auto" w:fill="F0F0F0"/>
         </w:rPr>
       </w:pPr>
     </w:p>
     <w:p>
-      <w:pPr>
-        <w:shd w:val="clear" w:color="auto" w:fill="F7F7F7"/>
-        <w:tabs>
-          <w:tab w:val="left" w:pos="916"/>
-          <w:tab w:val="left" w:pos="1832"/>
-          <w:tab w:val="left" w:pos="2748"/>
-          <w:tab w:val="left" w:pos="3664"/>
-          <w:tab w:val="left" w:pos="4580"/>
-          <w:tab w:val="left" w:pos="5496"/>
-          <w:tab w:val="left" w:pos="6412"/>
-          <w:tab w:val="left" w:pos="7328"/>
-          <w:tab w:val="left" w:pos="8244"/>
-          <w:tab w:val="left" w:pos="9160"/>
-          <w:tab w:val="left" w:pos="10076"/>
-          <w:tab w:val="left" w:pos="10992"/>
-          <w:tab w:val="left" w:pos="11908"/>
-          <w:tab w:val="left" w:pos="12824"/>
-          <w:tab w:val="left" w:pos="13740"/>
-          <w:tab w:val="left" w:pos="14656"/>
-        </w:tabs>
-        <w:spacing w:after="0" w:line="240" w:lineRule="auto"/>
-        <w:rPr>
-          <w:rFonts w:ascii="Consolas" w:eastAsia="Times New Roman" w:hAnsi="Consolas" w:cs="Courier New"/>
-          <w:color w:val="333333"/>
-          <w:sz w:val="20"/>
-          <w:szCs w:val="20"/>
-        </w:rPr>
-      </w:pPr>
+      <w:r>
+        <w:t xml:space="preserve">load grunt task </w:t>
+      </w:r>
+    </w:p>
+    <w:p>
+      <w:r>
+        <w:rPr>
+          <w:rStyle w:val="variable"/>
+          <w:rFonts w:ascii="inherit" w:hAnsi="inherit"/>
+          <w:color w:val="008080"/>
+          <w:spacing w:val="-7"/>
+          <w:bdr w:val="none" w:sz="0" w:space="0" w:color="auto" w:frame="1"/>
+          <w:shd w:val="clear" w:color="auto" w:fill="F0F0F0"/>
+        </w:rPr>
+        <w:t>grunt</w:t>
+      </w:r>
+      <w:r>
+        <w:rPr>
+          <w:rStyle w:val="meta"/>
+          <w:rFonts w:ascii="inherit" w:hAnsi="inherit" w:cs="Courier New"/>
+          <w:color w:val="000000"/>
+          <w:spacing w:val="-7"/>
+          <w:bdr w:val="none" w:sz="0" w:space="0" w:color="auto" w:frame="1"/>
+          <w:shd w:val="clear" w:color="auto" w:fill="F0F0F0"/>
+        </w:rPr>
+        <w:t>.</w:t>
+      </w:r>
+      <w:r>
+        <w:rPr>
+          <w:rStyle w:val="entity"/>
+          <w:rFonts w:ascii="inherit" w:hAnsi="inherit" w:cs="Courier New"/>
+          <w:color w:val="990000"/>
+          <w:spacing w:val="-7"/>
+          <w:bdr w:val="none" w:sz="0" w:space="0" w:color="auto" w:frame="1"/>
+          <w:shd w:val="clear" w:color="auto" w:fill="F0F0F0"/>
+        </w:rPr>
+        <w:t>loadNpmTasks</w:t>
+      </w:r>
+      <w:r>
+        <w:rPr>
+          <w:rStyle w:val="punctuation"/>
+          <w:rFonts w:ascii="inherit" w:hAnsi="inherit" w:cs="Courier New"/>
+          <w:color w:val="000000"/>
+          <w:spacing w:val="-7"/>
+          <w:bdr w:val="none" w:sz="0" w:space="0" w:color="auto" w:frame="1"/>
+          <w:shd w:val="clear" w:color="auto" w:fill="F0F0F0"/>
+        </w:rPr>
+        <w:t>(</w:t>
+      </w:r>
+      <w:r>
+        <w:rPr>
+          <w:rStyle w:val="punctuation"/>
+          <w:rFonts w:ascii="inherit" w:hAnsi="inherit" w:cs="Courier New"/>
+          <w:color w:val="DD1144"/>
+          <w:spacing w:val="-7"/>
+          <w:bdr w:val="none" w:sz="0" w:space="0" w:color="auto" w:frame="1"/>
+          <w:shd w:val="clear" w:color="auto" w:fill="F0F0F0"/>
+        </w:rPr>
+        <w:t>'</w:t>
+      </w:r>
+      <w:r>
+        <w:rPr>
+          <w:rStyle w:val="string"/>
+          <w:rFonts w:ascii="inherit" w:hAnsi="inherit" w:cs="Courier New"/>
+          <w:color w:val="DD1144"/>
+          <w:spacing w:val="-7"/>
+          <w:bdr w:val="none" w:sz="0" w:space="0" w:color="auto" w:frame="1"/>
+          <w:shd w:val="clear" w:color="auto" w:fill="F0F0F0"/>
+        </w:rPr>
+        <w:t>grunt-jasm</w:t>
+      </w:r>
       <w:bookmarkStart w:id="0" w:name="_GoBack"/>
       <w:bookmarkEnd w:id="0"/>
       <w:r>
         <w:rPr>
-          <w:rFonts w:ascii="Consolas" w:eastAsia="Times New Roman" w:hAnsi="Consolas" w:cs="Courier New"/>
-          <w:color w:val="333333"/>
-          <w:sz w:val="20"/>
-          <w:szCs w:val="20"/>
-        </w:rPr>
-        <w:t>npm install jasmine-node -g</w:t>
+          <w:rStyle w:val="string"/>
+          <w:rFonts w:ascii="inherit" w:hAnsi="inherit" w:cs="Courier New"/>
+          <w:color w:val="DD1144"/>
+          <w:spacing w:val="-7"/>
+          <w:bdr w:val="none" w:sz="0" w:space="0" w:color="auto" w:frame="1"/>
+          <w:shd w:val="clear" w:color="auto" w:fill="F0F0F0"/>
+        </w:rPr>
+        <w:t>ine-nodejs</w:t>
+      </w:r>
+      <w:r>
+        <w:rPr>
+          <w:rStyle w:val="punctuation"/>
+          <w:rFonts w:ascii="inherit" w:hAnsi="inherit" w:cs="Courier New"/>
+          <w:color w:val="DD1144"/>
+          <w:spacing w:val="-7"/>
+          <w:bdr w:val="none" w:sz="0" w:space="0" w:color="auto" w:frame="1"/>
+          <w:shd w:val="clear" w:color="auto" w:fill="F0F0F0"/>
+        </w:rPr>
+        <w:t>'</w:t>
+      </w:r>
+      <w:r>
+        <w:rPr>
+          <w:rStyle w:val="punctuation"/>
+          <w:rFonts w:ascii="inherit" w:hAnsi="inherit" w:cs="Courier New"/>
+          <w:color w:val="000000"/>
+          <w:spacing w:val="-7"/>
+          <w:bdr w:val="none" w:sz="0" w:space="0" w:color="auto" w:frame="1"/>
+          <w:shd w:val="clear" w:color="auto" w:fill="F0F0F0"/>
+        </w:rPr>
+        <w:t>);</w:t>
       </w:r>
     </w:p>
-    <w:p/>
     <w:sectPr>
       <w:pgSz w:w="12240" w:h="15840"/>
       <w:pgMar w:top="1440" w:right="1440" w:bottom="1440" w:left="1440" w:header="720" w:footer="720" w:gutter="0"/>
@@ -248,6 +354,7 @@
     <w:lsdException w:name="HTML Sample" w:semiHidden="1" w:unhideWhenUsed="1"/>
     <w:lsdException w:name="HTML Typewriter" w:semiHidden="1" w:unhideWhenUsed="1"/>
     <w:lsdException w:name="HTML Variable" w:semiHidden="1" w:unhideWhenUsed="1"/>
+    <w:lsdException w:name="Normal Table" w:semiHidden="1" w:unhideWhenUsed="1"/>
     <w:lsdException w:name="annotation subject" w:semiHidden="1" w:unhideWhenUsed="1"/>
     <w:lsdException w:name="No List" w:semiHidden="1" w:unhideWhenUsed="1"/>
     <w:lsdException w:name="Outline List 1" w:semiHidden="1" w:unhideWhenUsed="1"/>
@@ -294,8 +401,10 @@
     <w:lsdException w:name="Table Subtle 2" w:semiHidden="1" w:unhideWhenUsed="1"/>
     <w:lsdException w:name="Table Web 1" w:semiHidden="1" w:unhideWhenUsed="1"/>
     <w:lsdException w:name="Table Web 2" w:semiHidden="1" w:unhideWhenUsed="1"/>
+    <w:lsdException w:name="Table Web 3" w:semiHidden="1" w:unhideWhenUsed="1"/>
     <w:lsdException w:name="Balloon Text" w:semiHidden="1" w:unhideWhenUsed="1"/>
     <w:lsdException w:name="Table Grid" w:uiPriority="39"/>
+    <w:lsdException w:name="Table Theme" w:semiHidden="1" w:unhideWhenUsed="1"/>
     <w:lsdException w:name="Placeholder Text" w:semiHidden="1"/>
     <w:lsdException w:name="No Spacing" w:uiPriority="1" w:qFormat="1"/>
     <w:lsdException w:name="Light Shading" w:uiPriority="60"/>
@@ -602,6 +711,31 @@
       <w:color w:val="0563C1" w:themeColor="hyperlink"/>
       <w:u w:val="single"/>
     </w:rPr>
+  </w:style>
+  <w:style w:type="character" w:customStyle="1" w:styleId="variable">
+    <w:name w:val="variable"/>
+    <w:basedOn w:val="DefaultParagraphFont"/>
+    <w:rsid w:val="00741DC3"/>
+  </w:style>
+  <w:style w:type="character" w:customStyle="1" w:styleId="meta">
+    <w:name w:val="meta"/>
+    <w:basedOn w:val="DefaultParagraphFont"/>
+    <w:rsid w:val="00741DC3"/>
+  </w:style>
+  <w:style w:type="character" w:customStyle="1" w:styleId="entity">
+    <w:name w:val="entity"/>
+    <w:basedOn w:val="DefaultParagraphFont"/>
+    <w:rsid w:val="00741DC3"/>
+  </w:style>
+  <w:style w:type="character" w:customStyle="1" w:styleId="punctuation">
+    <w:name w:val="punctuation"/>
+    <w:basedOn w:val="DefaultParagraphFont"/>
+    <w:rsid w:val="00741DC3"/>
+  </w:style>
+  <w:style w:type="character" w:customStyle="1" w:styleId="string">
+    <w:name w:val="string"/>
+    <w:basedOn w:val="DefaultParagraphFont"/>
+    <w:rsid w:val="00741DC3"/>
   </w:style>
 </w:styles>
 </file>

</xml_diff>